<commit_message>
docs(Ver. 0.6.0.0 - beta): 📚Stocket - Docs
DOCS: Se ha finalizado escritura de documentación. Se incluyen Matrices de trazabilidad y calidad, manual de capacitación y manual de uso completo
</commit_message>
<xml_diff>
--- a/docs/Guía de pruebas Stocket.docx
+++ b/docs/Guía de pruebas Stocket.docx
@@ -554,7 +554,7 @@
         </w:rPr>
         <w:lastRenderedPageBreak/>
         <w:drawing>
-          <wp:anchor distT="0" distB="0" distL="114300" distR="114300" simplePos="0" relativeHeight="251662336" behindDoc="1" locked="0" layoutInCell="1" allowOverlap="1" wp14:anchorId="5F6B35D1" wp14:editId="71FA9A8A">
+          <wp:anchor distT="0" distB="0" distL="114300" distR="114300" simplePos="0" relativeHeight="251662336" behindDoc="1" locked="0" layoutInCell="1" allowOverlap="1" wp14:anchorId="5F6B35D1" wp14:editId="05C8ADC5">
             <wp:simplePos x="0" y="0"/>
             <wp:positionH relativeFrom="margin">
               <wp:align>right</wp:align>
@@ -1193,6 +1193,7 @@
       </w:pPr>
       <w:r>
         <w:rPr>
+          <w:noProof/>
           <w:lang w:val="es-MX"/>
         </w:rPr>
         <w:lastRenderedPageBreak/>
@@ -1521,6 +1522,7 @@
       </w:r>
       <w:r>
         <w:rPr>
+          <w:noProof/>
           <w:lang w:val="es-MX"/>
         </w:rPr>
         <w:drawing>
@@ -1598,6 +1600,7 @@
       </w:pPr>
       <w:r>
         <w:rPr>
+          <w:noProof/>
           <w:lang w:val="es-MX"/>
         </w:rPr>
         <w:lastRenderedPageBreak/>
@@ -1670,6 +1673,7 @@
       </w:pPr>
       <w:r>
         <w:rPr>
+          <w:noProof/>
           <w:lang w:val="es-MX"/>
         </w:rPr>
         <w:drawing>
@@ -1747,6 +1751,7 @@
       </w:pPr>
       <w:r>
         <w:rPr>
+          <w:noProof/>
           <w:lang w:val="es-MX"/>
         </w:rPr>
         <w:drawing>
@@ -1862,6 +1867,7 @@
       </w:pPr>
       <w:r>
         <w:rPr>
+          <w:noProof/>
           <w:lang w:val="es-MX"/>
         </w:rPr>
         <w:drawing>
@@ -1966,6 +1972,7 @@
       </w:pPr>
       <w:r>
         <w:rPr>
+          <w:noProof/>
           <w:lang w:val="es-MX"/>
         </w:rPr>
         <w:drawing>
@@ -2180,6 +2187,7 @@
       </w:pPr>
       <w:r>
         <w:rPr>
+          <w:noProof/>
           <w:lang w:val="es-MX"/>
         </w:rPr>
         <w:drawing>
@@ -2310,7 +2318,19 @@
         <w:rPr>
           <w:lang w:val="es-MX"/>
         </w:rPr>
-        <w:t>Para mayor información, vea el archivo history.txt que se encuentra dentro de la carpeta docs de la raíz del proyecto. Ahí se observa el historial de cambios, rutas de apis, argumentos y respuestas.</w:t>
+        <w:t xml:space="preserve">Para </w:t>
+      </w:r>
+      <w:r>
+        <w:rPr>
+          <w:lang w:val="es-MX"/>
+        </w:rPr>
+        <w:t>más información</w:t>
+      </w:r>
+      <w:r>
+        <w:rPr>
+          <w:lang w:val="es-MX"/>
+        </w:rPr>
+        <w:t>, vea el archivo history.txt que se encuentra dentro de la carpeta docs de la raíz del proyecto. Ahí se observa el historial de cambios, rutas de apis, argumentos y respuestas.</w:t>
       </w:r>
     </w:p>
     <w:p>
@@ -2356,6 +2376,7 @@
       </w:pPr>
       <w:r>
         <w:rPr>
+          <w:noProof/>
           <w:lang w:val="es-MX"/>
         </w:rPr>
         <w:lastRenderedPageBreak/>

</xml_diff>